<commit_message>
added 6 tests, traceability matrix
</commit_message>
<xml_diff>
--- a/1/ReportTemplate.docx
+++ b/1/ReportTemplate.docx
@@ -1,6 +1,6 @@
 
 <file path=word/document.xml><?xml version="1.0" encoding="utf-8"?>
-<w:document xmlns:wpc="http://schemas.microsoft.com/office/word/2010/wordprocessingCanvas" xmlns:cx="http://schemas.microsoft.com/office/drawing/2014/chartex" xmlns:cx1="http://schemas.microsoft.com/office/drawing/2015/9/8/chartex" xmlns:cx2="http://schemas.microsoft.com/office/drawing/2015/10/21/chartex" xmlns:cx3="http://schemas.microsoft.com/office/drawing/2016/5/9/chartex" xmlns:cx4="http://schemas.microsoft.com/office/drawing/2016/5/10/chartex" xmlns:cx5="http://schemas.microsoft.com/office/drawing/2016/5/11/chartex" xmlns:cx6="http://schemas.microsoft.com/office/drawing/2016/5/12/chartex" xmlns:cx7="http://schemas.microsoft.com/office/drawing/2016/5/13/chartex" xmlns:cx8="http://schemas.microsoft.com/office/drawing/2016/5/14/chartex" xmlns:mc="http://schemas.openxmlformats.org/markup-compatibility/2006" xmlns:aink="http://schemas.microsoft.com/office/drawing/2016/ink" xmlns:am3d="http://schemas.microsoft.com/office/drawing/2017/model3d" xmlns:o="urn:schemas-microsoft-com:office:office" xmlns:r="http://schemas.openxmlformats.org/officeDocument/2006/relationships" xmlns:m="http://schemas.openxmlformats.org/officeDocument/2006/math" xmlns:v="urn:schemas-microsoft-com:vml" xmlns:wp14="http://schemas.microsoft.com/office/word/2010/wordprocessingDrawing" xmlns:wp="http://schemas.openxmlformats.org/drawingml/2006/wordprocessingDrawing" xmlns:w10="urn:schemas-microsoft-com:office:word" xmlns:w="http://schemas.openxmlformats.org/wordprocessingml/2006/main" xmlns:w14="http://schemas.microsoft.com/office/word/2010/wordml" xmlns:w15="http://schemas.microsoft.com/office/word/2012/wordml" xmlns:w16cid="http://schemas.microsoft.com/office/word/2016/wordml/cid" xmlns:w16se="http://schemas.microsoft.com/office/word/2015/wordml/symex" xmlns:wpg="http://schemas.microsoft.com/office/word/2010/wordprocessingGroup" xmlns:wpi="http://schemas.microsoft.com/office/word/2010/wordprocessingInk" xmlns:wne="http://schemas.microsoft.com/office/word/2006/wordml" xmlns:wps="http://schemas.microsoft.com/office/word/2010/wordprocessingShape" mc:Ignorable="w14 w15 w16se w16cid wp14">
+<w:document xmlns:wpc="http://schemas.microsoft.com/office/word/2010/wordprocessingCanvas" xmlns:cx="http://schemas.microsoft.com/office/drawing/2014/chartex" xmlns:cx1="http://schemas.microsoft.com/office/drawing/2015/9/8/chartex" xmlns:cx2="http://schemas.microsoft.com/office/drawing/2015/10/21/chartex" xmlns:cx3="http://schemas.microsoft.com/office/drawing/2016/5/9/chartex" xmlns:cx4="http://schemas.microsoft.com/office/drawing/2016/5/10/chartex" xmlns:cx5="http://schemas.microsoft.com/office/drawing/2016/5/11/chartex" xmlns:cx6="http://schemas.microsoft.com/office/drawing/2016/5/12/chartex" xmlns:cx7="http://schemas.microsoft.com/office/drawing/2016/5/13/chartex" xmlns:cx8="http://schemas.microsoft.com/office/drawing/2016/5/14/chartex" xmlns:mc="http://schemas.openxmlformats.org/markup-compatibility/2006" xmlns:aink="http://schemas.microsoft.com/office/drawing/2016/ink" xmlns:am3d="http://schemas.microsoft.com/office/drawing/2017/model3d" xmlns:o="urn:schemas-microsoft-com:office:office" xmlns:r="http://schemas.openxmlformats.org/officeDocument/2006/relationships" xmlns:m="http://schemas.openxmlformats.org/officeDocument/2006/math" xmlns:v="urn:schemas-microsoft-com:vml" xmlns:wp14="http://schemas.microsoft.com/office/word/2010/wordprocessingDrawing" xmlns:wp="http://schemas.openxmlformats.org/drawingml/2006/wordprocessingDrawing" xmlns:w10="urn:schemas-microsoft-com:office:word" xmlns:w="http://schemas.openxmlformats.org/wordprocessingml/2006/main" xmlns:w14="http://schemas.microsoft.com/office/word/2010/wordml" xmlns:w15="http://schemas.microsoft.com/office/word/2012/wordml" xmlns:w16cex="http://schemas.microsoft.com/office/word/2018/wordml/cex" xmlns:w16cid="http://schemas.microsoft.com/office/word/2016/wordml/cid" xmlns:w16="http://schemas.microsoft.com/office/word/2018/wordml" xmlns:w16se="http://schemas.microsoft.com/office/word/2015/wordml/symex" xmlns:wpg="http://schemas.microsoft.com/office/word/2010/wordprocessingGroup" xmlns:wpi="http://schemas.microsoft.com/office/word/2010/wordprocessingInk" xmlns:wne="http://schemas.microsoft.com/office/word/2006/wordml" xmlns:wps="http://schemas.microsoft.com/office/word/2010/wordprocessingShape" mc:Ignorable="w14 w15 w16se w16cid w16 w16cex wp14">
   <w:body>
     <w:p>
       <w:pPr>
@@ -219,27 +219,41 @@
         </w:rPr>
         <w:t>Member 1 Name:</w:t>
       </w:r>
-    </w:p>
-    <w:p>
-      <w:pPr>
+      <w:r>
         <w:rPr>
           <w:color w:val="000000" w:themeColor="text1"/>
           <w:sz w:val="36"/>
         </w:rPr>
-      </w:pPr>
-    </w:p>
-    <w:p>
-      <w:pPr>
-        <w:rPr>
-          <w:color w:val="000000" w:themeColor="text1"/>
-        </w:rPr>
-      </w:pPr>
-      <w:r>
+        <w:t xml:space="preserve"> Zohaib Wasim</w:t>
+      </w:r>
+    </w:p>
+    <w:p>
+      <w:pPr>
         <w:rPr>
           <w:color w:val="000000" w:themeColor="text1"/>
           <w:sz w:val="36"/>
         </w:rPr>
+      </w:pPr>
+    </w:p>
+    <w:p>
+      <w:pPr>
+        <w:rPr>
+          <w:color w:val="000000" w:themeColor="text1"/>
+        </w:rPr>
+      </w:pPr>
+      <w:r>
+        <w:rPr>
+          <w:color w:val="000000" w:themeColor="text1"/>
+          <w:sz w:val="36"/>
+        </w:rPr>
         <w:t>Member 2 Name:</w:t>
+      </w:r>
+      <w:r>
+        <w:rPr>
+          <w:color w:val="000000" w:themeColor="text1"/>
+          <w:sz w:val="36"/>
+        </w:rPr>
+        <w:t xml:space="preserve"> Max Benko</w:t>
       </w:r>
     </w:p>
     <w:p>
@@ -270,7 +284,101 @@
     </w:p>
     <w:p>
       <w:r>
-        <w:t>Write your traceability matrix here.</w:t>
+        <w:rPr>
+          <w:b/>
+          <w:bCs/>
+        </w:rPr>
+        <w:t>FUN-ARGS-NUMBER</w:t>
+      </w:r>
+      <w:r>
+        <w:t xml:space="preserve">: </w:t>
+      </w:r>
+      <w:r>
+        <w:t>THREE_ARGS_REASON</w:t>
+      </w:r>
+      <w:r>
+        <w:t xml:space="preserve">, </w:t>
+      </w:r>
+    </w:p>
+    <w:p>
+      <w:r>
+        <w:rPr>
+          <w:b/>
+          <w:bCs/>
+        </w:rPr>
+        <w:t>FUN_ARGS_INVALID</w:t>
+      </w:r>
+      <w:r>
+        <w:t xml:space="preserve">: </w:t>
+      </w:r>
+      <w:r>
+        <w:t>NEGATIVE_ARGS_REASON</w:t>
+      </w:r>
+      <w:r>
+        <w:t xml:space="preserve">, </w:t>
+      </w:r>
+      <w:r>
+        <w:t>NAN_ARG_REASON</w:t>
+      </w:r>
+      <w:r>
+        <w:t xml:space="preserve"> </w:t>
+      </w:r>
+    </w:p>
+    <w:p>
+      <w:r>
+        <w:rPr>
+          <w:b/>
+          <w:bCs/>
+        </w:rPr>
+        <w:t>FUN-DISPLAY-RESULTS</w:t>
+      </w:r>
+      <w:r>
+        <w:t xml:space="preserve">: </w:t>
+      </w:r>
+      <w:r>
+        <w:t xml:space="preserve"> </w:t>
+      </w:r>
+      <w:r>
+        <w:t>FLOAT_PRECISION_TEST</w:t>
+      </w:r>
+      <w:r>
+        <w:t xml:space="preserve"> </w:t>
+      </w:r>
+    </w:p>
+    <w:p>
+      <w:r>
+        <w:rPr>
+          <w:b/>
+          <w:bCs/>
+        </w:rPr>
+        <w:t>FUN-DISPLAY-ITERATIONS</w:t>
+      </w:r>
+      <w:r>
+        <w:t xml:space="preserve">: </w:t>
+      </w:r>
+      <w:r>
+        <w:t>EQUAL_ITER_TEST</w:t>
+      </w:r>
+      <w:r>
+        <w:t xml:space="preserve"> </w:t>
+      </w:r>
+    </w:p>
+    <w:p>
+      <w:r>
+        <w:rPr>
+          <w:b/>
+          <w:bCs/>
+        </w:rPr>
+        <w:t>FUN-SMALL-NUM</w:t>
+      </w:r>
+      <w:r>
+        <w:t xml:space="preserve">: </w:t>
+      </w:r>
+      <w:r>
+        <w:t>LESS_THAN_HUNDRED_WARNING</w:t>
+      </w:r>
+      <w:r>
+        <w:t xml:space="preserve"> </w:t>
       </w:r>
       <w:r>
         <w:br w:type="page"/>
@@ -302,20 +410,214 @@
       </w:r>
     </w:p>
     <w:p>
-      <w:pPr>
-        <w:rPr>
-          <w:b/>
-          <w:bCs/>
-        </w:rPr>
-      </w:pPr>
-      <w:r>
-        <w:t>Write your t</w:t>
-      </w:r>
-      <w:r>
-        <w:t>est cases</w:t>
-      </w:r>
-      <w:r>
-        <w:t xml:space="preserve"> here.</w:t>
+      <w:r>
+        <w:t>THREE_ARGS_REASON</w:t>
+      </w:r>
+      <w:r>
+        <w:t>:</w:t>
+      </w:r>
+    </w:p>
+    <w:p>
+      <w:r>
+        <w:t>Test Case:</w:t>
+      </w:r>
+      <w:r>
+        <w:t xml:space="preserve"> Testing to see if </w:t>
+      </w:r>
+      <w:r>
+        <w:t>less than 4</w:t>
+      </w:r>
+      <w:r>
+        <w:t xml:space="preserve"> arguments are accepted by the program.</w:t>
+      </w:r>
+    </w:p>
+    <w:p>
+      <w:r>
+        <w:t>Preconditions: When "java -ver" is typed into the command line, "java version "1.8.0_231" is output to the command line.</w:t>
+      </w:r>
+    </w:p>
+    <w:p>
+      <w:r>
+        <w:t>Execution Steps: Open a command line terminal and type "java -jar GoatGoatCar.jar Goat Car 1000 " and press enter.</w:t>
+      </w:r>
+    </w:p>
+    <w:p>
+      <w:r>
+        <w:t>Postconditions: The system displays the usage information and exits.</w:t>
+      </w:r>
+    </w:p>
+    <w:p/>
+    <w:p/>
+    <w:p>
+      <w:r>
+        <w:t>NEGATIVE_ARGS_REASON</w:t>
+      </w:r>
+      <w:r>
+        <w:t>:</w:t>
+      </w:r>
+    </w:p>
+    <w:p>
+      <w:r>
+        <w:t>Test Case:</w:t>
+      </w:r>
+      <w:r>
+        <w:t xml:space="preserve"> Testing to see if negative arguments are accepted by the program.</w:t>
+      </w:r>
+    </w:p>
+    <w:p>
+      <w:r>
+        <w:t>Preconditions: When "java -ver" is typed into the command line, "java version "1.8.0_231" is output to the command line.</w:t>
+      </w:r>
+    </w:p>
+    <w:p>
+      <w:r>
+        <w:t>Execution Steps: Open a command line terminal and type "java -jar GoatGoatCar.jar Goat Car 1000 -4" and press enter.</w:t>
+      </w:r>
+    </w:p>
+    <w:p>
+      <w:r>
+        <w:t>Postconditions: The system displays "&lt;num_threads&gt; must be an integer greater than 0." then exits.</w:t>
+      </w:r>
+    </w:p>
+    <w:p/>
+    <w:p/>
+    <w:p>
+      <w:r>
+        <w:t>FLOAT_PRECISION_TEST</w:t>
+      </w:r>
+      <w:r>
+        <w:t>:</w:t>
+      </w:r>
+    </w:p>
+    <w:p>
+      <w:r>
+        <w:t>Test Case:</w:t>
+      </w:r>
+      <w:r>
+        <w:t xml:space="preserve"> Testing to see if the </w:t>
+      </w:r>
+      <w:r>
+        <w:t>floating-point</w:t>
+      </w:r>
+      <w:r>
+        <w:t xml:space="preserve"> precision of the probabilities is to 3 places after the decimal</w:t>
+      </w:r>
+      <w:r>
+        <w:t>.</w:t>
+      </w:r>
+    </w:p>
+    <w:p>
+      <w:r>
+        <w:t>Preconditions: When "java -ver" is typed into the command line, "java version "1.8.0_231" is output to the command line.</w:t>
+      </w:r>
+    </w:p>
+    <w:p>
+      <w:r>
+        <w:t>Execution Steps: Open a command line terminal and type "java -jar GoatGoatCar.jar Goat Car 1000 4" and press enter.</w:t>
+      </w:r>
+    </w:p>
+    <w:p>
+      <w:r>
+        <w:t>Postconditions: the system displays the probability of car under "Switch:" as "67.000%" and the system displays the probability of goat under "Stay" as "67.000%"</w:t>
+      </w:r>
+    </w:p>
+    <w:p/>
+    <w:p/>
+    <w:p/>
+    <w:p/>
+    <w:p>
+      <w:r>
+        <w:t>EQUAL_ITER_TEST</w:t>
+      </w:r>
+      <w:r>
+        <w:t>:</w:t>
+      </w:r>
+    </w:p>
+    <w:p>
+      <w:r>
+        <w:t>Test Case:</w:t>
+      </w:r>
+      <w:r>
+        <w:t xml:space="preserve"> Testing to see if an equal number of iterations are done over all threads.</w:t>
+      </w:r>
+    </w:p>
+    <w:p>
+      <w:r>
+        <w:t>Preconditions: When "java -ver" is typed into the command line, "java version "1.8.0_231" is output to the command line.</w:t>
+      </w:r>
+    </w:p>
+    <w:p>
+      <w:r>
+        <w:t>Execution Steps: Open a command line terminal and type "java -jar GoatGoatCar.jar Goat Car 1000 4" and press enter.</w:t>
+      </w:r>
+    </w:p>
+    <w:p>
+      <w:r>
+        <w:t>Postconditions: the system displays "250 iterations" after "Thread 0: ", "Thread 1:", "Thread 2: ", and "Thread: 3"</w:t>
+      </w:r>
+    </w:p>
+    <w:p/>
+    <w:p>
+      <w:r>
+        <w:t>LESS_THAN_HUNDRED_WARNING</w:t>
+      </w:r>
+      <w:r>
+        <w:t xml:space="preserve">: </w:t>
+      </w:r>
+    </w:p>
+    <w:p>
+      <w:r>
+        <w:t>Test Case:</w:t>
+      </w:r>
+      <w:r>
+        <w:t xml:space="preserve"> Testing if program gives warning when less than 100 iterations is requested.</w:t>
+      </w:r>
+    </w:p>
+    <w:p>
+      <w:r>
+        <w:t>Preconditions: When "java -ver" is typed into the command line, "java version "1.8.0_231" is output to the command line.</w:t>
+      </w:r>
+    </w:p>
+    <w:p>
+      <w:r>
+        <w:t>Execution Steps: Open a command line terminal and type "java -jar GoatGoatCar.jar Goat Car 10 4" and press enter.</w:t>
+      </w:r>
+    </w:p>
+    <w:p>
+      <w:r>
+        <w:t>Postconditions: the system displays warning that the number is too low and ask user if they wish to continue.</w:t>
+      </w:r>
+    </w:p>
+    <w:p/>
+    <w:p>
+      <w:r>
+        <w:t>NAN_ARG_REASON</w:t>
+      </w:r>
+      <w:r>
+        <w:t xml:space="preserve">: </w:t>
+      </w:r>
+    </w:p>
+    <w:p>
+      <w:r>
+        <w:t>Test Case:</w:t>
+      </w:r>
+      <w:r>
+        <w:t xml:space="preserve"> Testing if the system provides proper reason for failure and then exits </w:t>
+      </w:r>
+    </w:p>
+    <w:p>
+      <w:r>
+        <w:t>Preconditions: When "java -ver" is typed into the command line, "java version "1.8.0_231" is output to the command line.</w:t>
+      </w:r>
+    </w:p>
+    <w:p>
+      <w:r>
+        <w:t>Execution Steps: Open a command line terminal and type "java -jar GoatGoatCar.jar Goat Car yeet 4"</w:t>
+      </w:r>
+    </w:p>
+    <w:p>
+      <w:r>
+        <w:t>Postconditions: the system displays reason for the failure and exits.</w:t>
       </w:r>
     </w:p>
     <w:p>
@@ -359,15 +661,7 @@
         </w:rPr>
       </w:pPr>
       <w:r>
-        <w:t xml:space="preserve">Write your </w:t>
-      </w:r>
-      <w:r>
-        <w:t>defects</w:t>
-      </w:r>
-      <w:bookmarkStart w:id="0" w:name="_GoBack"/>
-      <w:bookmarkEnd w:id="0"/>
-      <w:r>
-        <w:t xml:space="preserve"> here.</w:t>
+        <w:t>Write your defects here.</w:t>
       </w:r>
     </w:p>
     <w:sectPr>
@@ -381,8 +675,98 @@
 </file>
 
 <file path=word/numbering.xml><?xml version="1.0" encoding="utf-8"?>
-<w:numbering xmlns:wpc="http://schemas.microsoft.com/office/word/2010/wordprocessingCanvas" xmlns:cx="http://schemas.microsoft.com/office/drawing/2014/chartex" xmlns:cx1="http://schemas.microsoft.com/office/drawing/2015/9/8/chartex" xmlns:cx2="http://schemas.microsoft.com/office/drawing/2015/10/21/chartex" xmlns:cx3="http://schemas.microsoft.com/office/drawing/2016/5/9/chartex" xmlns:cx4="http://schemas.microsoft.com/office/drawing/2016/5/10/chartex" xmlns:cx5="http://schemas.microsoft.com/office/drawing/2016/5/11/chartex" xmlns:cx6="http://schemas.microsoft.com/office/drawing/2016/5/12/chartex" xmlns:cx7="http://schemas.microsoft.com/office/drawing/2016/5/13/chartex" xmlns:cx8="http://schemas.microsoft.com/office/drawing/2016/5/14/chartex" xmlns:mc="http://schemas.openxmlformats.org/markup-compatibility/2006" xmlns:aink="http://schemas.microsoft.com/office/drawing/2016/ink" xmlns:am3d="http://schemas.microsoft.com/office/drawing/2017/model3d" xmlns:o="urn:schemas-microsoft-com:office:office" xmlns:r="http://schemas.openxmlformats.org/officeDocument/2006/relationships" xmlns:m="http://schemas.openxmlformats.org/officeDocument/2006/math" xmlns:v="urn:schemas-microsoft-com:vml" xmlns:wp14="http://schemas.microsoft.com/office/word/2010/wordprocessingDrawing" xmlns:wp="http://schemas.openxmlformats.org/drawingml/2006/wordprocessingDrawing" xmlns:w10="urn:schemas-microsoft-com:office:word" xmlns:w="http://schemas.openxmlformats.org/wordprocessingml/2006/main" xmlns:w14="http://schemas.microsoft.com/office/word/2010/wordml" xmlns:w15="http://schemas.microsoft.com/office/word/2012/wordml" xmlns:w16cid="http://schemas.microsoft.com/office/word/2016/wordml/cid" xmlns:w16se="http://schemas.microsoft.com/office/word/2015/wordml/symex" xmlns:wpg="http://schemas.microsoft.com/office/word/2010/wordprocessingGroup" xmlns:wpi="http://schemas.microsoft.com/office/word/2010/wordprocessingInk" xmlns:wne="http://schemas.microsoft.com/office/word/2006/wordml" xmlns:wps="http://schemas.microsoft.com/office/word/2010/wordprocessingShape" mc:Ignorable="w14 w15 w16se w16cid wp14">
+<w:numbering xmlns:wpc="http://schemas.microsoft.com/office/word/2010/wordprocessingCanvas" xmlns:cx="http://schemas.microsoft.com/office/drawing/2014/chartex" xmlns:cx1="http://schemas.microsoft.com/office/drawing/2015/9/8/chartex" xmlns:cx2="http://schemas.microsoft.com/office/drawing/2015/10/21/chartex" xmlns:cx3="http://schemas.microsoft.com/office/drawing/2016/5/9/chartex" xmlns:cx4="http://schemas.microsoft.com/office/drawing/2016/5/10/chartex" xmlns:cx5="http://schemas.microsoft.com/office/drawing/2016/5/11/chartex" xmlns:cx6="http://schemas.microsoft.com/office/drawing/2016/5/12/chartex" xmlns:cx7="http://schemas.microsoft.com/office/drawing/2016/5/13/chartex" xmlns:cx8="http://schemas.microsoft.com/office/drawing/2016/5/14/chartex" xmlns:mc="http://schemas.openxmlformats.org/markup-compatibility/2006" xmlns:aink="http://schemas.microsoft.com/office/drawing/2016/ink" xmlns:am3d="http://schemas.microsoft.com/office/drawing/2017/model3d" xmlns:o="urn:schemas-microsoft-com:office:office" xmlns:r="http://schemas.openxmlformats.org/officeDocument/2006/relationships" xmlns:m="http://schemas.openxmlformats.org/officeDocument/2006/math" xmlns:v="urn:schemas-microsoft-com:vml" xmlns:wp14="http://schemas.microsoft.com/office/word/2010/wordprocessingDrawing" xmlns:wp="http://schemas.openxmlformats.org/drawingml/2006/wordprocessingDrawing" xmlns:w10="urn:schemas-microsoft-com:office:word" xmlns:w="http://schemas.openxmlformats.org/wordprocessingml/2006/main" xmlns:w14="http://schemas.microsoft.com/office/word/2010/wordml" xmlns:w15="http://schemas.microsoft.com/office/word/2012/wordml" xmlns:w16cex="http://schemas.microsoft.com/office/word/2018/wordml/cex" xmlns:w16cid="http://schemas.microsoft.com/office/word/2016/wordml/cid" xmlns:w16="http://schemas.microsoft.com/office/word/2018/wordml" xmlns:w16se="http://schemas.microsoft.com/office/word/2015/wordml/symex" xmlns:wpg="http://schemas.microsoft.com/office/word/2010/wordprocessingGroup" xmlns:wpi="http://schemas.microsoft.com/office/word/2010/wordprocessingInk" xmlns:wne="http://schemas.microsoft.com/office/word/2006/wordml" xmlns:wps="http://schemas.microsoft.com/office/word/2010/wordprocessingShape" mc:Ignorable="w14 w15 w16se w16cid w16 w16cex wp14">
   <w:abstractNum w:abstractNumId="0" w15:restartNumberingAfterBreak="0">
+    <w:nsid w:val="11396EB2"/>
+    <w:multiLevelType w:val="hybridMultilevel"/>
+    <w:tmpl w:val="1382AF24"/>
+    <w:lvl w:ilvl="0" w:tplc="0409000F">
+      <w:start w:val="1"/>
+      <w:numFmt w:val="decimal"/>
+      <w:lvlText w:val="%1."/>
+      <w:lvlJc w:val="left"/>
+      <w:pPr>
+        <w:ind w:left="720" w:hanging="360"/>
+      </w:pPr>
+      <w:rPr>
+        <w:rFonts w:hint="default"/>
+        <w:b w:val="0"/>
+      </w:rPr>
+    </w:lvl>
+    <w:lvl w:ilvl="1" w:tplc="04090019" w:tentative="1">
+      <w:start w:val="1"/>
+      <w:numFmt w:val="lowerLetter"/>
+      <w:lvlText w:val="%2."/>
+      <w:lvlJc w:val="left"/>
+      <w:pPr>
+        <w:ind w:left="1440" w:hanging="360"/>
+      </w:pPr>
+    </w:lvl>
+    <w:lvl w:ilvl="2" w:tplc="0409001B" w:tentative="1">
+      <w:start w:val="1"/>
+      <w:numFmt w:val="lowerRoman"/>
+      <w:lvlText w:val="%3."/>
+      <w:lvlJc w:val="right"/>
+      <w:pPr>
+        <w:ind w:left="2160" w:hanging="180"/>
+      </w:pPr>
+    </w:lvl>
+    <w:lvl w:ilvl="3" w:tplc="0409000F" w:tentative="1">
+      <w:start w:val="1"/>
+      <w:numFmt w:val="decimal"/>
+      <w:lvlText w:val="%4."/>
+      <w:lvlJc w:val="left"/>
+      <w:pPr>
+        <w:ind w:left="2880" w:hanging="360"/>
+      </w:pPr>
+    </w:lvl>
+    <w:lvl w:ilvl="4" w:tplc="04090019" w:tentative="1">
+      <w:start w:val="1"/>
+      <w:numFmt w:val="lowerLetter"/>
+      <w:lvlText w:val="%5."/>
+      <w:lvlJc w:val="left"/>
+      <w:pPr>
+        <w:ind w:left="3600" w:hanging="360"/>
+      </w:pPr>
+    </w:lvl>
+    <w:lvl w:ilvl="5" w:tplc="0409001B" w:tentative="1">
+      <w:start w:val="1"/>
+      <w:numFmt w:val="lowerRoman"/>
+      <w:lvlText w:val="%6."/>
+      <w:lvlJc w:val="right"/>
+      <w:pPr>
+        <w:ind w:left="4320" w:hanging="180"/>
+      </w:pPr>
+    </w:lvl>
+    <w:lvl w:ilvl="6" w:tplc="0409000F" w:tentative="1">
+      <w:start w:val="1"/>
+      <w:numFmt w:val="decimal"/>
+      <w:lvlText w:val="%7."/>
+      <w:lvlJc w:val="left"/>
+      <w:pPr>
+        <w:ind w:left="5040" w:hanging="360"/>
+      </w:pPr>
+    </w:lvl>
+    <w:lvl w:ilvl="7" w:tplc="04090019" w:tentative="1">
+      <w:start w:val="1"/>
+      <w:numFmt w:val="lowerLetter"/>
+      <w:lvlText w:val="%8."/>
+      <w:lvlJc w:val="left"/>
+      <w:pPr>
+        <w:ind w:left="5760" w:hanging="360"/>
+      </w:pPr>
+    </w:lvl>
+    <w:lvl w:ilvl="8" w:tplc="0409001B" w:tentative="1">
+      <w:start w:val="1"/>
+      <w:numFmt w:val="lowerRoman"/>
+      <w:lvlText w:val="%9."/>
+      <w:lvlJc w:val="right"/>
+      <w:pPr>
+        <w:ind w:left="6480" w:hanging="180"/>
+      </w:pPr>
+    </w:lvl>
+  </w:abstractNum>
+  <w:abstractNum w:abstractNumId="1" w15:restartNumberingAfterBreak="0">
     <w:nsid w:val="698F6EBB"/>
     <w:multiLevelType w:val="hybridMultilevel"/>
     <w:tmpl w:val="F69C6EA6"/>
@@ -472,13 +856,16 @@
     </w:lvl>
   </w:abstractNum>
   <w:num w:numId="1">
+    <w:abstractNumId w:val="1"/>
+  </w:num>
+  <w:num w:numId="2">
     <w:abstractNumId w:val="0"/>
   </w:num>
 </w:numbering>
 </file>
 
 <file path=word/styles.xml><?xml version="1.0" encoding="utf-8"?>
-<w:styles xmlns:mc="http://schemas.openxmlformats.org/markup-compatibility/2006" xmlns:r="http://schemas.openxmlformats.org/officeDocument/2006/relationships" xmlns:w="http://schemas.openxmlformats.org/wordprocessingml/2006/main" xmlns:w14="http://schemas.microsoft.com/office/word/2010/wordml" xmlns:w15="http://schemas.microsoft.com/office/word/2012/wordml" xmlns:w16cid="http://schemas.microsoft.com/office/word/2016/wordml/cid" xmlns:w16se="http://schemas.microsoft.com/office/word/2015/wordml/symex" mc:Ignorable="w14 w15 w16se w16cid">
+<w:styles xmlns:mc="http://schemas.openxmlformats.org/markup-compatibility/2006" xmlns:r="http://schemas.openxmlformats.org/officeDocument/2006/relationships" xmlns:w="http://schemas.openxmlformats.org/wordprocessingml/2006/main" xmlns:w14="http://schemas.microsoft.com/office/word/2010/wordml" xmlns:w15="http://schemas.microsoft.com/office/word/2012/wordml" xmlns:w16cex="http://schemas.microsoft.com/office/word/2018/wordml/cex" xmlns:w16cid="http://schemas.microsoft.com/office/word/2016/wordml/cid" xmlns:w16="http://schemas.microsoft.com/office/word/2018/wordml" xmlns:w16se="http://schemas.microsoft.com/office/word/2015/wordml/symex" mc:Ignorable="w14 w15 w16se w16cid w16 w16cex">
   <w:docDefaults>
     <w:rPrDefault>
       <w:rPr>

</xml_diff>